<commit_message>
Se completa el análisis de InboRMI
</commit_message>
<xml_diff>
--- a/Inbo.docx
+++ b/Inbo.docx
@@ -98,7 +98,7 @@
                                   <w:tag w:val=""/>
                                   <w:id w:val="400952559"/>
                                   <w:dataBinding w:prefixMappings="xmlns:ns0='http://schemas.microsoft.com/office/2006/coverPageProps' " w:xpath="/ns0:CoverPageProperties[1]/ns0:PublishDate[1]" w:storeItemID="{55AF091B-3C7A-41E3-B477-F2FDAA23CFDA}"/>
-                                  <w:date w:fullDate="2018-12-19T00:00:00Z">
+                                  <w:date w:fullDate="2019-01-10T00:00:00Z">
                                     <w:dateFormat w:val="d 'de' MMMM 'de' yyyy"/>
                                     <w:lid w:val="es-ES"/>
                                     <w:storeMappedDataAs w:val="dateTime"/>
@@ -126,7 +126,7 @@
                                         <w:szCs w:val="40"/>
                                         <w:lang w:val="es-ES"/>
                                       </w:rPr>
-                                      <w:t>19 de diciembre de 2018</w:t>
+                                      <w:t>10 de enero de 2019</w:t>
                                     </w:r>
                                   </w:p>
                                 </w:sdtContent>
@@ -172,7 +172,7 @@
                             <w:tag w:val=""/>
                             <w:id w:val="400952559"/>
                             <w:dataBinding w:prefixMappings="xmlns:ns0='http://schemas.microsoft.com/office/2006/coverPageProps' " w:xpath="/ns0:CoverPageProperties[1]/ns0:PublishDate[1]" w:storeItemID="{55AF091B-3C7A-41E3-B477-F2FDAA23CFDA}"/>
-                            <w:date w:fullDate="2018-12-19T00:00:00Z">
+                            <w:date w:fullDate="2019-01-10T00:00:00Z">
                               <w:dateFormat w:val="d 'de' MMMM 'de' yyyy"/>
                               <w:lid w:val="es-ES"/>
                               <w:storeMappedDataAs w:val="dateTime"/>
@@ -200,7 +200,7 @@
                                   <w:szCs w:val="40"/>
                                   <w:lang w:val="es-ES"/>
                                 </w:rPr>
-                                <w:t>19 de diciembre de 2018</w:t>
+                                <w:t>10 de enero de 2019</w:t>
                               </w:r>
                             </w:p>
                           </w:sdtContent>
@@ -1838,27 +1838,14 @@
       <w:r>
         <w:t xml:space="preserve">Figura </w:t>
       </w:r>
-      <w:r>
-        <w:fldChar w:fldCharType="begin"/>
-      </w:r>
-      <w:r>
-        <w:instrText xml:space="preserve"> SEQ Figura \* ARABIC </w:instrText>
-      </w:r>
-      <w:r>
-        <w:fldChar w:fldCharType="separate"/>
-      </w:r>
-      <w:r>
-        <w:rPr>
-          <w:noProof/>
-        </w:rPr>
-        <w:t>1</w:t>
-      </w:r>
-      <w:r>
-        <w:rPr>
-          <w:noProof/>
-        </w:rPr>
-        <w:fldChar w:fldCharType="end"/>
-      </w:r>
+      <w:fldSimple w:instr=" SEQ Figura \* ARABIC ">
+        <w:r>
+          <w:rPr>
+            <w:noProof/>
+          </w:rPr>
+          <w:t>1</w:t>
+        </w:r>
+      </w:fldSimple>
       <w:r>
         <w:t>. Diagrama de casos de uso</w:t>
       </w:r>
@@ -16548,27 +16535,14 @@
                             <w:r>
                               <w:t xml:space="preserve">Figura </w:t>
                             </w:r>
-                            <w:r>
-                              <w:fldChar w:fldCharType="begin"/>
-                            </w:r>
-                            <w:r>
-                              <w:instrText xml:space="preserve"> SEQ Figura \* ARABIC </w:instrText>
-                            </w:r>
-                            <w:r>
-                              <w:fldChar w:fldCharType="separate"/>
-                            </w:r>
-                            <w:r>
-                              <w:rPr>
-                                <w:noProof/>
-                              </w:rPr>
-                              <w:t>2</w:t>
-                            </w:r>
-                            <w:r>
-                              <w:rPr>
-                                <w:noProof/>
-                              </w:rPr>
-                              <w:fldChar w:fldCharType="end"/>
-                            </w:r>
+                            <w:fldSimple w:instr=" SEQ Figura \* ARABIC ">
+                              <w:r>
+                                <w:rPr>
+                                  <w:noProof/>
+                                </w:rPr>
+                                <w:t>2</w:t>
+                              </w:r>
+                            </w:fldSimple>
                             <w:r>
                               <w:t>. Modelo de dominio</w:t>
                             </w:r>
@@ -17158,15 +17132,7 @@
     <w:p/>
     <w:p>
       <w:r>
-        <w:t xml:space="preserve">Para la realización de este análisis estático se utilizó la herramienta </w:t>
-      </w:r>
-      <w:proofErr w:type="spellStart"/>
-      <w:r>
-        <w:t>SonarQube</w:t>
-      </w:r>
-      <w:proofErr w:type="spellEnd"/>
-      <w:r>
-        <w:t xml:space="preserve">, la cual genera un breve informe de los bugs, vulnerabilidades, o </w:t>
+        <w:t xml:space="preserve">Para la realización de este análisis estático se utilizó la herramienta SonarQube, la cual genera un breve informe de los bugs, vulnerabilidades, o </w:t>
       </w:r>
       <w:proofErr w:type="spellStart"/>
       <w:r>
@@ -17214,8 +17180,6 @@
       <w:r>
         <w:t>an resuelto todas las que indicaba la herramienta</w:t>
       </w:r>
-      <w:bookmarkStart w:id="8" w:name="_GoBack"/>
-      <w:bookmarkEnd w:id="8"/>
       <w:r>
         <w:t xml:space="preserve">, por el uso de del </w:t>
       </w:r>
@@ -17287,6 +17251,112 @@
         <w:t xml:space="preserve"> y se han encontrado que son falsos positivos por lo que no se consideraron mucho para su solución, durante la evaluación del análisis no se pudieron determinar falsos negativos por lo que no se posee la certeza absoluta de que el sistema carezca de estos.</w:t>
       </w:r>
     </w:p>
+    <w:p/>
+    <w:p>
+      <w:r>
+        <w:t xml:space="preserve">A continuación, se presenta el resultado del proyecto </w:t>
+      </w:r>
+      <w:proofErr w:type="spellStart"/>
+      <w:r>
+        <w:t>InboRMI</w:t>
+      </w:r>
+      <w:proofErr w:type="spellEnd"/>
+      <w:r>
+        <w:t xml:space="preserve"> que solo contiene al servidor, como se puede observar en la figura se obtuvieron 57 </w:t>
+      </w:r>
+      <w:proofErr w:type="spellStart"/>
+      <w:r>
+        <w:t>code</w:t>
+      </w:r>
+      <w:proofErr w:type="spellEnd"/>
+      <w:r>
+        <w:t xml:space="preserve"> </w:t>
+      </w:r>
+      <w:proofErr w:type="spellStart"/>
+      <w:r>
+        <w:t>smells</w:t>
+      </w:r>
+      <w:proofErr w:type="spellEnd"/>
+      <w:r>
+        <w:t xml:space="preserve">, 1 vulnerabilidad y 1 bug, para esto, no consideramos que son graves y que no afectan al sistema, por lo que consideramos que son falsos positivos, ya que ese bug que detecta </w:t>
+      </w:r>
+      <w:proofErr w:type="spellStart"/>
+      <w:r>
+        <w:t>sonarqube</w:t>
+      </w:r>
+      <w:proofErr w:type="spellEnd"/>
+      <w:r>
+        <w:t xml:space="preserve"> no es considerado un bug como tal y la vulnerabilidad tampoco, en cuanto a los </w:t>
+      </w:r>
+      <w:proofErr w:type="spellStart"/>
+      <w:r>
+        <w:t>code</w:t>
+      </w:r>
+      <w:proofErr w:type="spellEnd"/>
+      <w:r>
+        <w:t xml:space="preserve"> </w:t>
+      </w:r>
+      <w:proofErr w:type="spellStart"/>
+      <w:r>
+        <w:t>smells</w:t>
+      </w:r>
+      <w:proofErr w:type="spellEnd"/>
+      <w:r>
+        <w:t xml:space="preserve"> que nos han remarcado se puede sacar como conclusión que son igualmente falsos positivos ya que son provenientes del JPA, tanto de las entidades como de los controladores, así mismo los bloques duplicados son de los mismos controladores y solo uno es nuestro de parte de las imágenes thumbnail.</w:t>
+      </w:r>
+      <w:bookmarkStart w:id="8" w:name="_GoBack"/>
+      <w:bookmarkEnd w:id="8"/>
+    </w:p>
+    <w:p>
+      <w:r>
+        <w:rPr>
+          <w:noProof/>
+        </w:rPr>
+        <w:lastRenderedPageBreak/>
+        <w:drawing>
+          <wp:inline distT="0" distB="0" distL="0" distR="0">
+            <wp:extent cx="5612130" cy="3439160"/>
+            <wp:effectExtent l="0" t="0" r="7620" b="8890"/>
+            <wp:docPr id="2" name="Imagen 2"/>
+            <wp:cNvGraphicFramePr>
+              <a:graphicFrameLocks xmlns:a="http://schemas.openxmlformats.org/drawingml/2006/main" noChangeAspect="1"/>
+            </wp:cNvGraphicFramePr>
+            <a:graphic xmlns:a="http://schemas.openxmlformats.org/drawingml/2006/main">
+              <a:graphicData uri="http://schemas.openxmlformats.org/drawingml/2006/picture">
+                <pic:pic xmlns:pic="http://schemas.openxmlformats.org/drawingml/2006/picture">
+                  <pic:nvPicPr>
+                    <pic:cNvPr id="2" name="Analisis RMI.PNG"/>
+                    <pic:cNvPicPr/>
+                  </pic:nvPicPr>
+                  <pic:blipFill>
+                    <a:blip r:embed="rId9">
+                      <a:extLst>
+                        <a:ext uri="{28A0092B-C50C-407E-A947-70E740481C1C}">
+                          <a14:useLocalDpi xmlns:a14="http://schemas.microsoft.com/office/drawing/2010/main" val="0"/>
+                        </a:ext>
+                      </a:extLst>
+                    </a:blip>
+                    <a:stretch>
+                      <a:fillRect/>
+                    </a:stretch>
+                  </pic:blipFill>
+                  <pic:spPr>
+                    <a:xfrm>
+                      <a:off x="0" y="0"/>
+                      <a:ext cx="5612130" cy="3439160"/>
+                    </a:xfrm>
+                    <a:prstGeom prst="rect">
+                      <a:avLst/>
+                    </a:prstGeom>
+                  </pic:spPr>
+                </pic:pic>
+              </a:graphicData>
+            </a:graphic>
+          </wp:inline>
+        </w:drawing>
+      </w:r>
+    </w:p>
+    <w:p/>
     <w:p>
       <w:pPr>
         <w:jc w:val="left"/>
@@ -22165,7 +22235,7 @@
 
 <file path=customXml/item1.xml><?xml version="1.0" encoding="utf-8"?>
 <CoverPageProperties xmlns="http://schemas.microsoft.com/office/2006/coverPageProps">
-  <PublishDate>2018-12-19T00:00:00</PublishDate>
+  <PublishDate>2019-01-10T00:00:00</PublishDate>
   <Abstract/>
   <CompanyAddress/>
   <CompanyPhone/>
@@ -22187,7 +22257,7 @@
 </file>
 
 <file path=customXml/itemProps2.xml><?xml version="1.0" encoding="utf-8"?>
-<ds:datastoreItem xmlns:ds="http://schemas.openxmlformats.org/officeDocument/2006/customXml" ds:itemID="{01C7B793-67A7-4C70-B43F-D35291F1A514}">
+<ds:datastoreItem xmlns:ds="http://schemas.openxmlformats.org/officeDocument/2006/customXml" ds:itemID="{218AE1E1-02CF-4613-96F5-C8E5A5E35B0F}">
   <ds:schemaRefs>
     <ds:schemaRef ds:uri="http://schemas.openxmlformats.org/officeDocument/2006/bibliography"/>
   </ds:schemaRefs>

</xml_diff>